<commit_message>
finish notes for 2021-11-19
</commit_message>
<xml_diff>
--- a/academic/Plague_Denmark_Paper.docx
+++ b/academic/Plague_Denmark_Paper.docx
@@ -168,14 +168,14 @@
           <w:rPr>
             <w:rStyle w:val="Hyperlink"/>
           </w:rPr>
-          <w:t xml:space="preserve">ktmeaton/obsidian-public@1609a9e5</w:t>
+          <w:t xml:space="preserve">ktmeaton/obsidian-public@3128c3b1</w:t>
         </w:r>
       </w:hyperlink>
       <w:r>
         <w:t xml:space="preserve"> </w:t>
       </w:r>
       <w:r>
-        <w:t xml:space="preserve">on July 20, 2021.</w:t>
+        <w:t xml:space="preserve">on November 19, 2021.</w:t>
       </w:r>
       <w:r>
         <w:t xml:space="preserve"> </w:t>
@@ -1116,7 +1116,7 @@
         <w:rPr>
           <w:b/>
         </w:rPr>
-        <w:t xml:space="preserve">Hendrik N. Poinar</w:t>
+        <w:t xml:space="preserve">Sharon DeWitte</w:t>
       </w:r>
       <w:r>
         <w:t xml:space="preserve"> </w:t>
@@ -1171,6 +1171,170 @@
           <w:rPr>
             <w:rStyle w:val="Hyperlink"/>
           </w:rPr>
+          <w:t xml:space="preserve">0000-0003-0754-8485</w:t>
+        </w:r>
+      </w:hyperlink>
+      <w:r>
+        <w:br/>
+      </w:r>
+      <w:r>
+        <w:t xml:space="preserve"> </w:t>
+      </w:r>
+      <w:r>
+        <w:t xml:space="preserve">University of South Carolina</w:t>
+      </w:r>
+      <w:r>
+        <w:t xml:space="preserve"> </w:t>
+      </w:r>
+    </w:p>
+    <w:p>
+      <w:pPr>
+        <w:numPr>
+          <w:ilvl w:val="0"/>
+          <w:numId w:val="1001"/>
+        </w:numPr>
+      </w:pPr>
+      <w:r>
+        <w:rPr>
+          <w:b/>
+        </w:rPr>
+        <w:t xml:space="preserve">Michelle Ziegler</w:t>
+      </w:r>
+      <w:r>
+        <w:t xml:space="preserve"> </w:t>
+      </w:r>
+      <w:r>
+        <w:drawing>
+          <wp:inline>
+            <wp:extent cx="3810000" cy="2540000"/>
+            <wp:effectExtent b="0" l="0" r="0" t="0"/>
+            <wp:docPr descr="ORCID icon" title="" id="1" name="Picture"/>
+            <a:graphic>
+              <a:graphicData uri="http://schemas.openxmlformats.org/drawingml/2006/picture">
+                <pic:pic>
+                  <pic:nvPicPr>
+                    <pic:cNvPr descr="images/orcid.svg" id="0" name="Picture"/>
+                    <pic:cNvPicPr>
+                      <a:picLocks noChangeArrowheads="1" noChangeAspect="1"/>
+                    </pic:cNvPicPr>
+                  </pic:nvPicPr>
+                  <pic:blipFill>
+                    <a:blip r:embed="rId23"/>
+                    <a:stretch>
+                      <a:fillRect/>
+                    </a:stretch>
+                  </pic:blipFill>
+                  <pic:spPr bwMode="auto">
+                    <a:xfrm>
+                      <a:off x="0" y="0"/>
+                      <a:ext cx="3810000" cy="2540000"/>
+                    </a:xfrm>
+                    <a:prstGeom prst="rect">
+                      <a:avLst/>
+                    </a:prstGeom>
+                    <a:noFill/>
+                    <a:ln w="9525">
+                      <a:noFill/>
+                      <a:headEnd/>
+                      <a:tailEnd/>
+                    </a:ln>
+                  </pic:spPr>
+                </pic:pic>
+              </a:graphicData>
+            </a:graphic>
+          </wp:inline>
+        </w:drawing>
+      </w:r>
+      <w:r>
+        <w:t xml:space="preserve"> </w:t>
+      </w:r>
+      <w:hyperlink r:id="rId37">
+        <w:r>
+          <w:rPr>
+            <w:rStyle w:val="Hyperlink"/>
+          </w:rPr>
+          <w:t xml:space="preserve">0000-0001-5762-2327</w:t>
+        </w:r>
+      </w:hyperlink>
+      <w:r>
+        <w:br/>
+      </w:r>
+      <w:r>
+        <w:t xml:space="preserve"> </w:t>
+      </w:r>
+      <w:r>
+        <w:t xml:space="preserve">Southern Illinois University Edwardsville</w:t>
+      </w:r>
+      <w:r>
+        <w:t xml:space="preserve"> </w:t>
+      </w:r>
+    </w:p>
+    <w:p>
+      <w:pPr>
+        <w:numPr>
+          <w:ilvl w:val="0"/>
+          <w:numId w:val="1001"/>
+        </w:numPr>
+      </w:pPr>
+      <w:r>
+        <w:rPr>
+          <w:b/>
+        </w:rPr>
+        <w:t xml:space="preserve">Hendrik N. Poinar</w:t>
+      </w:r>
+      <w:r>
+        <w:t xml:space="preserve"> </w:t>
+      </w:r>
+      <w:r>
+        <w:drawing>
+          <wp:inline>
+            <wp:extent cx="3810000" cy="2540000"/>
+            <wp:effectExtent b="0" l="0" r="0" t="0"/>
+            <wp:docPr descr="ORCID icon" title="" id="1" name="Picture"/>
+            <a:graphic>
+              <a:graphicData uri="http://schemas.openxmlformats.org/drawingml/2006/picture">
+                <pic:pic>
+                  <pic:nvPicPr>
+                    <pic:cNvPr descr="images/orcid.svg" id="0" name="Picture"/>
+                    <pic:cNvPicPr>
+                      <a:picLocks noChangeArrowheads="1" noChangeAspect="1"/>
+                    </pic:cNvPicPr>
+                  </pic:nvPicPr>
+                  <pic:blipFill>
+                    <a:blip r:embed="rId23"/>
+                    <a:stretch>
+                      <a:fillRect/>
+                    </a:stretch>
+                  </pic:blipFill>
+                  <pic:spPr bwMode="auto">
+                    <a:xfrm>
+                      <a:off x="0" y="0"/>
+                      <a:ext cx="3810000" cy="2540000"/>
+                    </a:xfrm>
+                    <a:prstGeom prst="rect">
+                      <a:avLst/>
+                    </a:prstGeom>
+                    <a:noFill/>
+                    <a:ln w="9525">
+                      <a:noFill/>
+                      <a:headEnd/>
+                      <a:tailEnd/>
+                    </a:ln>
+                  </pic:spPr>
+                </pic:pic>
+              </a:graphicData>
+            </a:graphic>
+          </wp:inline>
+        </w:drawing>
+      </w:r>
+      <w:r>
+        <w:t xml:space="preserve"> </w:t>
+      </w:r>
+      <w:hyperlink r:id="rId38">
+        <w:r>
+          <w:rPr>
+            <w:rStyle w:val="Hyperlink"/>
+          </w:rPr>
           <w:t xml:space="preserve">0000-0002-0314-4160</w:t>
         </w:r>
       </w:hyperlink>
@@ -1191,11 +1355,11 @@
       <w:pPr>
         <w:pStyle w:val="Heading2"/>
       </w:pPr>
-      <w:bookmarkStart w:id="37" w:name="introduction"/>
+      <w:bookmarkStart w:id="39" w:name="introduction"/>
       <w:r>
         <w:t xml:space="preserve">Introduction</w:t>
       </w:r>
-      <w:bookmarkEnd w:id="37"/>
+      <w:bookmarkEnd w:id="39"/>
     </w:p>
     <w:p>
       <w:pPr>
@@ -1319,7 +1483,7 @@
         <w:t xml:space="preserve"> </w:t>
       </w:r>
       <w:r>
-        <w:t xml:space="preserve">to have been present in this region outside of historically documented pandemics. Furthermore, the available historical documentation primarily derives from large commercial centres whereas Scandinavia archives, such as those in the Denmark, have retained limited information about the plague and its impact on society</w:t>
+        <w:t xml:space="preserve">to have been present in this region outside of historically documented pandemics. Furthermore, the available historical documentation primarily derives from large commercial centres whereas Scandinavian archives, such as those in the Denmark, have retained limited information about the plague and its impact on society</w:t>
       </w:r>
       <w:r>
         <w:t xml:space="preserve"> </w:t>
@@ -1395,21 +1559,21 @@
       <w:pPr>
         <w:pStyle w:val="Heading2"/>
       </w:pPr>
-      <w:bookmarkStart w:id="38" w:name="results"/>
+      <w:bookmarkStart w:id="40" w:name="results"/>
       <w:r>
         <w:t xml:space="preserve">Results</w:t>
       </w:r>
-      <w:bookmarkEnd w:id="38"/>
+      <w:bookmarkEnd w:id="40"/>
     </w:p>
     <w:p>
       <w:pPr>
         <w:pStyle w:val="Heading3"/>
       </w:pPr>
-      <w:bookmarkStart w:id="39" w:name="sites-and-samples"/>
+      <w:bookmarkStart w:id="41" w:name="sites-and-samples"/>
       <w:r>
         <w:t xml:space="preserve">Sites and Samples</w:t>
       </w:r>
-      <w:bookmarkEnd w:id="39"/>
+      <w:bookmarkEnd w:id="41"/>
     </w:p>
     <w:p>
       <w:pPr>
@@ -1452,7 +1616,7 @@
       <w:pPr>
         <w:pStyle w:val="CaptionedFigure"/>
       </w:pPr>
-      <w:bookmarkStart w:id="41" w:name="fig:map_sites"/>
+      <w:bookmarkStart w:id="43" w:name="fig:map_sites"/>
       <w:r>
         <w:drawing>
           <wp:inline>
@@ -1469,7 +1633,7 @@
                     </pic:cNvPicPr>
                   </pic:nvPicPr>
                   <pic:blipFill>
-                    <a:blip r:embed="rId40"/>
+                    <a:blip r:embed="rId42"/>
                     <a:stretch>
                       <a:fillRect/>
                     </a:stretch>
@@ -1495,7 +1659,7 @@
           </wp:inline>
         </w:drawing>
       </w:r>
-      <w:bookmarkEnd w:id="41"/>
+      <w:bookmarkEnd w:id="43"/>
     </w:p>
     <w:p>
       <w:pPr>
@@ -4181,11 +4345,11 @@
       <w:pPr>
         <w:pStyle w:val="Heading3"/>
       </w:pPr>
-      <w:bookmarkStart w:id="42" w:name="plague-detection"/>
+      <w:bookmarkStart w:id="44" w:name="plague-detection"/>
       <w:r>
         <w:t xml:space="preserve">Plague Detection</w:t>
       </w:r>
-      <w:bookmarkEnd w:id="42"/>
+      <w:bookmarkEnd w:id="44"/>
     </w:p>
     <w:p>
       <w:pPr>
@@ -6155,11 +6319,11 @@
       <w:pPr>
         <w:pStyle w:val="Heading3"/>
       </w:pPr>
-      <w:bookmarkStart w:id="43" w:name="skeletal-dating"/>
+      <w:bookmarkStart w:id="45" w:name="skeletal-dating"/>
       <w:r>
         <w:t xml:space="preserve">Skeletal Dating</w:t>
       </w:r>
-      <w:bookmarkEnd w:id="43"/>
+      <w:bookmarkEnd w:id="45"/>
     </w:p>
     <w:p>
       <w:pPr>
@@ -6243,7 +6407,7 @@
       <w:pPr>
         <w:pStyle w:val="CaptionedFigure"/>
       </w:pPr>
-      <w:bookmarkStart w:id="45" w:name="fig:dating_arm_position"/>
+      <w:bookmarkStart w:id="47" w:name="fig:dating_arm_position"/>
       <w:r>
         <w:drawing>
           <wp:inline>
@@ -6260,7 +6424,7 @@
                     </pic:cNvPicPr>
                   </pic:nvPicPr>
                   <pic:blipFill>
-                    <a:blip r:embed="rId44"/>
+                    <a:blip r:embed="rId46"/>
                     <a:stretch>
                       <a:fillRect/>
                     </a:stretch>
@@ -6286,7 +6450,7 @@
           </wp:inline>
         </w:drawing>
       </w:r>
-      <w:bookmarkEnd w:id="45"/>
+      <w:bookmarkEnd w:id="47"/>
     </w:p>
     <w:p>
       <w:pPr>
@@ -6356,18 +6520,18 @@
       <w:pPr>
         <w:pStyle w:val="Heading3"/>
       </w:pPr>
-      <w:bookmarkStart w:id="46" w:name="molecular-dating"/>
+      <w:bookmarkStart w:id="48" w:name="molecular-dating"/>
       <w:r>
         <w:t xml:space="preserve">Molecular Dating</w:t>
       </w:r>
-      <w:bookmarkEnd w:id="46"/>
+      <w:bookmarkEnd w:id="48"/>
     </w:p>
     <w:p>
       <w:pPr>
         <w:pStyle w:val="FirstParagraph"/>
       </w:pPr>
       <w:r>
-        <w:t xml:space="preserve">A Bayesian Evaluation of Temporal Signal (BETS) revealed decisive support for temporal signal during the Second Pandemic, with the relaxed clock model having the highest likelihood (Table</w:t>
+        <w:t xml:space="preserve">A Bayesian Evaluation of Temporal Signal (BETS) revealed decisive support for temporal signal during the Second Pandemic, with the relaxed clock model having the highest log marginal likelihood (Table</w:t>
       </w:r>
       <w:r>
         <w:t xml:space="preserve"> </w:t>
@@ -6413,11 +6577,17 @@
     <w:tbl>
       <w:tblPr>
         <w:tblStyle w:val="Table"/>
-        <w:tblW w:type="pct" w:w="0.0"/>
+        <w:tblW w:type="pct" w:w="5000.0"/>
         <w:tblLook w:firstRow="1"/>
         <w:tblCaption w:val="Table 4: Summary of clock model comparisons using a Bayesian Evaluation of Temporal Signal (BETS) analysis. "/>
       </w:tblPr>
-      <w:tblGrid/>
+      <w:tblGrid>
+        <w:gridCol w:w="1200"/>
+        <w:gridCol w:w="560"/>
+        <w:gridCol w:w="2000"/>
+        <w:gridCol w:w="1600"/>
+        <w:gridCol w:w="2560"/>
+      </w:tblGrid>
       <w:tr>
         <w:trPr>
           <w:cnfStyle w:firstRow="1"/>
@@ -6469,7 +6639,7 @@
               <w:jc w:val="center"/>
             </w:pPr>
             <w:r>
-              <w:t xml:space="preserve">Likelihood</w:t>
+              <w:t xml:space="preserve">Log Marginal Likelihood</w:t>
             </w:r>
           </w:p>
         </w:tc>
@@ -7713,7 +7883,7 @@
       <w:pPr>
         <w:pStyle w:val="CaptionedFigure"/>
       </w:pPr>
-      <w:bookmarkStart w:id="48" w:name="fig:timeline_sites"/>
+      <w:bookmarkStart w:id="50" w:name="fig:timeline_sites"/>
       <w:r>
         <w:drawing>
           <wp:inline>
@@ -7730,7 +7900,7 @@
                     </pic:cNvPicPr>
                   </pic:nvPicPr>
                   <pic:blipFill>
-                    <a:blip r:embed="rId47"/>
+                    <a:blip r:embed="rId49"/>
                     <a:stretch>
                       <a:fillRect/>
                     </a:stretch>
@@ -7756,7 +7926,7 @@
           </wp:inline>
         </w:drawing>
       </w:r>
-      <w:bookmarkEnd w:id="48"/>
+      <w:bookmarkEnd w:id="50"/>
     </w:p>
     <w:p>
       <w:pPr>
@@ -7786,11 +7956,11 @@
       <w:pPr>
         <w:pStyle w:val="Heading3"/>
       </w:pPr>
-      <w:bookmarkStart w:id="49" w:name="phylogeny"/>
+      <w:bookmarkStart w:id="51" w:name="phylogeny"/>
       <w:r>
         <w:t xml:space="preserve">Phylogeny</w:t>
       </w:r>
-      <w:bookmarkEnd w:id="49"/>
+      <w:bookmarkEnd w:id="51"/>
     </w:p>
     <w:p>
       <w:pPr>
@@ -7932,7 +8102,7 @@
       <w:pPr>
         <w:pStyle w:val="CaptionedFigure"/>
       </w:pPr>
-      <w:bookmarkStart w:id="51" w:name="fig:1.PRE_timetree"/>
+      <w:bookmarkStart w:id="53" w:name="fig:1.PRE_timetree"/>
       <w:r>
         <w:drawing>
           <wp:inline>
@@ -7949,7 +8119,7 @@
                     </pic:cNvPicPr>
                   </pic:nvPicPr>
                   <pic:blipFill>
-                    <a:blip r:embed="rId50"/>
+                    <a:blip r:embed="rId52"/>
                     <a:stretch>
                       <a:fillRect/>
                     </a:stretch>
@@ -7975,7 +8145,7 @@
           </wp:inline>
         </w:drawing>
       </w:r>
-      <w:bookmarkEnd w:id="51"/>
+      <w:bookmarkEnd w:id="53"/>
     </w:p>
     <w:p>
       <w:pPr>
@@ -7991,7 +8161,7 @@
       <w:pPr>
         <w:pStyle w:val="CaptionedFigure"/>
       </w:pPr>
-      <w:bookmarkStart w:id="53" w:name="fig:1.PRE_timeline"/>
+      <w:bookmarkStart w:id="55" w:name="fig:1.PRE_timeline"/>
       <w:r>
         <w:drawing>
           <wp:inline>
@@ -8008,7 +8178,7 @@
                     </pic:cNvPicPr>
                   </pic:nvPicPr>
                   <pic:blipFill>
-                    <a:blip r:embed="rId52"/>
+                    <a:blip r:embed="rId54"/>
                     <a:stretch>
                       <a:fillRect/>
                     </a:stretch>
@@ -8034,7 +8204,7 @@
           </wp:inline>
         </w:drawing>
       </w:r>
-      <w:bookmarkEnd w:id="53"/>
+      <w:bookmarkEnd w:id="55"/>
     </w:p>
     <w:p>
       <w:pPr>
@@ -8050,7 +8220,7 @@
       <w:pPr>
         <w:pStyle w:val="CaptionedFigure"/>
       </w:pPr>
-      <w:bookmarkStart w:id="55" w:name="fig:1.PRE_map"/>
+      <w:bookmarkStart w:id="57" w:name="fig:1.PRE_map"/>
       <w:r>
         <w:drawing>
           <wp:inline>
@@ -8067,7 +8237,7 @@
                     </pic:cNvPicPr>
                   </pic:nvPicPr>
                   <pic:blipFill>
-                    <a:blip r:embed="rId54"/>
+                    <a:blip r:embed="rId56"/>
                     <a:stretch>
                       <a:fillRect/>
                     </a:stretch>
@@ -8093,7 +8263,7 @@
           </wp:inline>
         </w:drawing>
       </w:r>
-      <w:bookmarkEnd w:id="55"/>
+      <w:bookmarkEnd w:id="57"/>
     </w:p>
     <w:p>
       <w:pPr>
@@ -8123,11 +8293,11 @@
       <w:pPr>
         <w:pStyle w:val="Heading4"/>
       </w:pPr>
-      <w:bookmarkStart w:id="56" w:name="the-first-phase-black-death"/>
+      <w:bookmarkStart w:id="58" w:name="the-first-phase-black-death"/>
       <w:r>
         <w:t xml:space="preserve">The First Phase: Black Death</w:t>
       </w:r>
-      <w:bookmarkEnd w:id="56"/>
+      <w:bookmarkEnd w:id="58"/>
     </w:p>
     <w:p>
       <w:pPr>
@@ -8375,7 +8545,7 @@
       <w:pPr>
         <w:pStyle w:val="Heading4"/>
       </w:pPr>
-      <w:bookmarkStart w:id="57" w:name="the-second-phase-pestis-secunda"/>
+      <w:bookmarkStart w:id="59" w:name="the-second-phase-pestis-secunda"/>
       <w:r>
         <w:t xml:space="preserve">The Second Phase:</w:t>
       </w:r>
@@ -8388,7 +8558,7 @@
         </w:rPr>
         <w:t xml:space="preserve">pestis secunda</w:t>
       </w:r>
-      <w:bookmarkEnd w:id="57"/>
+      <w:bookmarkEnd w:id="59"/>
     </w:p>
     <w:p>
       <w:pPr>
@@ -8515,7 +8685,7 @@
       <w:pPr>
         <w:pStyle w:val="Heading4"/>
       </w:pPr>
-      <w:bookmarkStart w:id="58" w:name="the-tertiary-phases-pestis-tertia"/>
+      <w:bookmarkStart w:id="60" w:name="the-tertiary-phases-pestis-tertia"/>
       <w:r>
         <w:t xml:space="preserve">The Tertiary Phases:</w:t>
       </w:r>
@@ -8528,7 +8698,7 @@
         </w:rPr>
         <w:t xml:space="preserve">pestis tertia</w:t>
       </w:r>
-      <w:bookmarkEnd w:id="58"/>
+      <w:bookmarkEnd w:id="60"/>
     </w:p>
     <w:p>
       <w:pPr>
@@ -9032,7 +9202,7 @@
       <w:pPr>
         <w:pStyle w:val="CaptionedFigure"/>
       </w:pPr>
-      <w:bookmarkStart w:id="60" w:name="fig:depletion_pla"/>
+      <w:bookmarkStart w:id="62" w:name="fig:depletion_pla"/>
       <w:r>
         <w:drawing>
           <wp:inline>
@@ -9049,7 +9219,7 @@
                     </pic:cNvPicPr>
                   </pic:nvPicPr>
                   <pic:blipFill>
-                    <a:blip r:embed="rId59"/>
+                    <a:blip r:embed="rId61"/>
                     <a:stretch>
                       <a:fillRect/>
                     </a:stretch>
@@ -9075,7 +9245,7 @@
           </wp:inline>
         </w:drawing>
       </w:r>
-      <w:bookmarkEnd w:id="60"/>
+      <w:bookmarkEnd w:id="62"/>
     </w:p>
     <w:p>
       <w:pPr>
@@ -9196,11 +9366,11 @@
       <w:pPr>
         <w:pStyle w:val="Heading4"/>
       </w:pPr>
-      <w:bookmarkStart w:id="61" w:name="early-modern-16th---19th-century"/>
+      <w:bookmarkStart w:id="63" w:name="early-modern-16th---19th-century"/>
       <w:r>
         <w:t xml:space="preserve">Early Modern (16th - 19th Century )</w:t>
       </w:r>
-      <w:bookmarkEnd w:id="61"/>
+      <w:bookmarkEnd w:id="63"/>
     </w:p>
     <w:p>
       <w:pPr>
@@ -9285,7 +9455,7 @@
         <w:pStyle w:val="BodyText"/>
       </w:pPr>
       <w:r>
-        <w:t xml:space="preserve">The second lineage that emerges in this period gives rise to later epidemics of plague in England, Russia, and France. These isolates have been hypothesized to derived from well-documented plague epidemics, Great Northern War Outbreak (1711-1721) and the Great Plague of Marseille (1720-1722). No Danish plague in this study is associated with this lineage.</w:t>
+        <w:t xml:space="preserve">The second lineage that emerges in this period gives rise to later epidemics of plague in England, Russia, and France. These isolates have been hypothesized to have derived from well-documented plague epidemics, Great Northern War Outbreak (1711-1721) and the Great Plague of Marseille (1720-1722). No Danish plague in this study is associated with this lineage.</w:t>
       </w:r>
     </w:p>
     <w:p>
@@ -9375,11 +9545,11 @@
       <w:pPr>
         <w:pStyle w:val="Heading2"/>
       </w:pPr>
-      <w:bookmarkStart w:id="62" w:name="conclusion"/>
+      <w:bookmarkStart w:id="64" w:name="conclusion"/>
       <w:r>
         <w:t xml:space="preserve">Conclusion</w:t>
       </w:r>
-      <w:bookmarkEnd w:id="62"/>
+      <w:bookmarkEnd w:id="64"/>
     </w:p>
     <w:p>
       <w:pPr>
@@ -9568,11 +9738,11 @@
       <w:pPr>
         <w:pStyle w:val="Heading3"/>
       </w:pPr>
-      <w:bookmarkStart w:id="63" w:name="significance"/>
+      <w:bookmarkStart w:id="65" w:name="significance"/>
       <w:r>
         <w:t xml:space="preserve">Significance</w:t>
       </w:r>
-      <w:bookmarkEnd w:id="63"/>
+      <w:bookmarkEnd w:id="65"/>
     </w:p>
     <w:p>
       <w:pPr>
@@ -9641,21 +9811,21 @@
       <w:pPr>
         <w:pStyle w:val="Heading2"/>
       </w:pPr>
-      <w:bookmarkStart w:id="64" w:name="methods"/>
+      <w:bookmarkStart w:id="66" w:name="methods"/>
       <w:r>
         <w:t xml:space="preserve">Methods</w:t>
       </w:r>
-      <w:bookmarkEnd w:id="64"/>
+      <w:bookmarkEnd w:id="66"/>
     </w:p>
     <w:p>
       <w:pPr>
         <w:pStyle w:val="Heading3"/>
       </w:pPr>
-      <w:bookmarkStart w:id="65" w:name="dna-extraction"/>
+      <w:bookmarkStart w:id="67" w:name="dna-extraction"/>
       <w:r>
         <w:t xml:space="preserve">DNA Extraction</w:t>
       </w:r>
-      <w:bookmarkEnd w:id="65"/>
+      <w:bookmarkEnd w:id="67"/>
     </w:p>
     <w:p>
       <w:pPr>
@@ -9718,7 +9888,7 @@
       <w:pPr>
         <w:pStyle w:val="Heading3"/>
       </w:pPr>
-      <w:bookmarkStart w:id="66" w:name="yersinia-pestis-pcr-screening"/>
+      <w:bookmarkStart w:id="68" w:name="yersinia-pestis-pcr-screening"/>
       <w:r>
         <w:rPr>
           <w:i/>
@@ -9731,7 +9901,7 @@
       <w:r>
         <w:t xml:space="preserve">PCR screening</w:t>
       </w:r>
-      <w:bookmarkEnd w:id="66"/>
+      <w:bookmarkEnd w:id="68"/>
     </w:p>
     <w:p>
       <w:pPr>
@@ -9843,11 +10013,11 @@
       <w:pPr>
         <w:pStyle w:val="Heading3"/>
       </w:pPr>
-      <w:bookmarkStart w:id="67" w:name="shotgun-sequencing"/>
+      <w:bookmarkStart w:id="69" w:name="shotgun-sequencing"/>
       <w:r>
         <w:t xml:space="preserve">Shotgun Sequencing</w:t>
       </w:r>
-      <w:bookmarkEnd w:id="67"/>
+      <w:bookmarkEnd w:id="69"/>
     </w:p>
     <w:p>
       <w:pPr>
@@ -9890,11 +10060,11 @@
       <w:pPr>
         <w:pStyle w:val="Heading3"/>
       </w:pPr>
-      <w:bookmarkStart w:id="68" w:name="targeted-sequencing"/>
+      <w:bookmarkStart w:id="70" w:name="targeted-sequencing"/>
       <w:r>
         <w:t xml:space="preserve">Targeted Sequencing</w:t>
       </w:r>
-      <w:bookmarkEnd w:id="68"/>
+      <w:bookmarkEnd w:id="70"/>
     </w:p>
     <w:p>
       <w:pPr>
@@ -9946,11 +10116,11 @@
       <w:pPr>
         <w:pStyle w:val="Heading3"/>
       </w:pPr>
-      <w:bookmarkStart w:id="69" w:name="comparative-genomes"/>
+      <w:bookmarkStart w:id="71" w:name="comparative-genomes"/>
       <w:r>
         <w:t xml:space="preserve">Comparative Genomes</w:t>
       </w:r>
-      <w:bookmarkEnd w:id="69"/>
+      <w:bookmarkEnd w:id="71"/>
     </w:p>
     <w:p>
       <w:pPr>
@@ -10067,11 +10237,11 @@
       <w:pPr>
         <w:pStyle w:val="Heading3"/>
       </w:pPr>
-      <w:bookmarkStart w:id="70" w:name="genomic-alignment"/>
+      <w:bookmarkStart w:id="72" w:name="genomic-alignment"/>
       <w:r>
         <w:t xml:space="preserve">Genomic Alignment</w:t>
       </w:r>
-      <w:bookmarkEnd w:id="70"/>
+      <w:bookmarkEnd w:id="72"/>
     </w:p>
     <w:p>
       <w:pPr>
@@ -10166,7 +10336,7 @@
       <w:pPr>
         <w:pStyle w:val="CaptionedFigure"/>
       </w:pPr>
-      <w:bookmarkStart w:id="72" w:name="fig:aln_missing_data"/>
+      <w:bookmarkStart w:id="74" w:name="fig:aln_missing_data"/>
       <w:r>
         <w:drawing>
           <wp:inline>
@@ -10178,65 +10348,6 @@
                 <pic:pic>
                   <pic:nvPicPr>
                     <pic:cNvPr descr="https://rawcdn.githack.com/ktmeaton/plague-phylogeography-projects/a444cae/denmark/snippy_multi/all/chromosome/full/snippy-multi.snps.missing-data.png" id="0" name="Picture"/>
-                    <pic:cNvPicPr>
-                      <a:picLocks noChangeArrowheads="1" noChangeAspect="1"/>
-                    </pic:cNvPicPr>
-                  </pic:nvPicPr>
-                  <pic:blipFill>
-                    <a:blip r:embed="rId71"/>
-                    <a:stretch>
-                      <a:fillRect/>
-                    </a:stretch>
-                  </pic:blipFill>
-                  <pic:spPr bwMode="auto">
-                    <a:xfrm>
-                      <a:off x="0" y="0"/>
-                      <a:ext cx="5943600" cy="3962400"/>
-                    </a:xfrm>
-                    <a:prstGeom prst="rect">
-                      <a:avLst/>
-                    </a:prstGeom>
-                    <a:noFill/>
-                    <a:ln w="9525">
-                      <a:noFill/>
-                      <a:headEnd/>
-                      <a:tailEnd/>
-                    </a:ln>
-                  </pic:spPr>
-                </pic:pic>
-              </a:graphicData>
-            </a:graphic>
-          </wp:inline>
-        </w:drawing>
-      </w:r>
-      <w:bookmarkEnd w:id="72"/>
-    </w:p>
-    <w:p>
-      <w:pPr>
-        <w:pStyle w:val="ImageCaption"/>
-      </w:pPr>
-      <w:r>
-        <w:t xml:space="preserve">Figure 8: The number of variant positions used in the multiple alignment according to different missing data thresholds.</w:t>
-      </w:r>
-    </w:p>
-    <w:bookmarkEnd w:id="0"/>
-    <w:bookmarkStart w:id="0" w:name="fig:aln_ambig_sites"/>
-    <w:p>
-      <w:pPr>
-        <w:pStyle w:val="CaptionedFigure"/>
-      </w:pPr>
-      <w:bookmarkStart w:id="74" w:name="fig:aln_ambig_sites"/>
-      <w:r>
-        <w:drawing>
-          <wp:inline>
-            <wp:extent cx="5943600" cy="3962400"/>
-            <wp:effectExtent b="0" l="0" r="0" t="0"/>
-            <wp:docPr descr="Figure 9: The number of ambiguous nucleotides used in the multiple alignment according to different missing data thresholds." title="" id="1" name="Picture"/>
-            <a:graphic>
-              <a:graphicData uri="http://schemas.openxmlformats.org/drawingml/2006/picture">
-                <pic:pic>
-                  <pic:nvPicPr>
-                    <pic:cNvPr descr="https://rawcdn.githack.com/ktmeaton/plague-phylogeography-projects/a444cae/denmark/snippy_multi/all/chromosome/full/snippy-multi.snps.ambig-nuc.png" id="0" name="Picture"/>
                     <pic:cNvPicPr>
                       <a:picLocks noChangeArrowheads="1" noChangeAspect="1"/>
                     </pic:cNvPicPr>
@@ -10275,6 +10386,65 @@
         <w:pStyle w:val="ImageCaption"/>
       </w:pPr>
       <w:r>
+        <w:t xml:space="preserve">Figure 8: The number of variant positions used in the multiple alignment according to different missing data thresholds.</w:t>
+      </w:r>
+    </w:p>
+    <w:bookmarkEnd w:id="0"/>
+    <w:bookmarkStart w:id="0" w:name="fig:aln_ambig_sites"/>
+    <w:p>
+      <w:pPr>
+        <w:pStyle w:val="CaptionedFigure"/>
+      </w:pPr>
+      <w:bookmarkStart w:id="76" w:name="fig:aln_ambig_sites"/>
+      <w:r>
+        <w:drawing>
+          <wp:inline>
+            <wp:extent cx="5943600" cy="3962400"/>
+            <wp:effectExtent b="0" l="0" r="0" t="0"/>
+            <wp:docPr descr="Figure 9: The number of ambiguous nucleotides used in the multiple alignment according to different missing data thresholds." title="" id="1" name="Picture"/>
+            <a:graphic>
+              <a:graphicData uri="http://schemas.openxmlformats.org/drawingml/2006/picture">
+                <pic:pic>
+                  <pic:nvPicPr>
+                    <pic:cNvPr descr="https://rawcdn.githack.com/ktmeaton/plague-phylogeography-projects/a444cae/denmark/snippy_multi/all/chromosome/full/snippy-multi.snps.ambig-nuc.png" id="0" name="Picture"/>
+                    <pic:cNvPicPr>
+                      <a:picLocks noChangeArrowheads="1" noChangeAspect="1"/>
+                    </pic:cNvPicPr>
+                  </pic:nvPicPr>
+                  <pic:blipFill>
+                    <a:blip r:embed="rId75"/>
+                    <a:stretch>
+                      <a:fillRect/>
+                    </a:stretch>
+                  </pic:blipFill>
+                  <pic:spPr bwMode="auto">
+                    <a:xfrm>
+                      <a:off x="0" y="0"/>
+                      <a:ext cx="5943600" cy="3962400"/>
+                    </a:xfrm>
+                    <a:prstGeom prst="rect">
+                      <a:avLst/>
+                    </a:prstGeom>
+                    <a:noFill/>
+                    <a:ln w="9525">
+                      <a:noFill/>
+                      <a:headEnd/>
+                      <a:tailEnd/>
+                    </a:ln>
+                  </pic:spPr>
+                </pic:pic>
+              </a:graphicData>
+            </a:graphic>
+          </wp:inline>
+        </w:drawing>
+      </w:r>
+      <w:bookmarkEnd w:id="76"/>
+    </w:p>
+    <w:p>
+      <w:pPr>
+        <w:pStyle w:val="ImageCaption"/>
+      </w:pPr>
+      <w:r>
         <w:t xml:space="preserve">Figure 9: The number of ambiguous nucleotides used in the multiple alignment according to different missing data thresholds.</w:t>
       </w:r>
     </w:p>
@@ -10283,11 +10453,11 @@
       <w:pPr>
         <w:pStyle w:val="Heading3"/>
       </w:pPr>
-      <w:bookmarkStart w:id="75" w:name="phylogeny-1"/>
+      <w:bookmarkStart w:id="77" w:name="phylogeny-1"/>
       <w:r>
         <w:t xml:space="preserve">Phylogeny</w:t>
       </w:r>
-      <w:bookmarkEnd w:id="75"/>
+      <w:bookmarkEnd w:id="77"/>
     </w:p>
     <w:p>
       <w:pPr>
@@ -10361,11 +10531,11 @@
       <w:pPr>
         <w:pStyle w:val="Heading3"/>
       </w:pPr>
-      <w:bookmarkStart w:id="76" w:name="phylodynamics"/>
+      <w:bookmarkStart w:id="78" w:name="phylodynamics"/>
       <w:r>
         <w:t xml:space="preserve">Phylodynamics</w:t>
       </w:r>
-      <w:bookmarkEnd w:id="76"/>
+      <w:bookmarkEnd w:id="78"/>
     </w:p>
     <w:p>
       <w:pPr>
@@ -10479,7 +10649,7 @@
       <w:pPr>
         <w:pStyle w:val="CaptionedFigure"/>
       </w:pPr>
-      <w:bookmarkStart w:id="78" w:name="fig:prior_denmark"/>
+      <w:bookmarkStart w:id="80" w:name="fig:prior_denmark"/>
       <w:r>
         <w:drawing>
           <wp:inline>
@@ -10496,7 +10666,7 @@
                     </pic:cNvPicPr>
                   </pic:nvPicPr>
                   <pic:blipFill>
-                    <a:blip r:embed="rId77"/>
+                    <a:blip r:embed="rId79"/>
                     <a:stretch>
                       <a:fillRect/>
                     </a:stretch>
@@ -10522,7 +10692,7 @@
           </wp:inline>
         </w:drawing>
       </w:r>
-      <w:bookmarkEnd w:id="78"/>
+      <w:bookmarkEnd w:id="80"/>
     </w:p>
     <w:p>
       <w:pPr>
@@ -10595,14 +10765,14 @@
       <w:pPr>
         <w:pStyle w:val="Heading2"/>
       </w:pPr>
-      <w:bookmarkStart w:id="79" w:name="references"/>
+      <w:bookmarkStart w:id="81" w:name="references"/>
       <w:r>
         <w:t xml:space="preserve">References</w:t>
       </w:r>
-      <w:bookmarkEnd w:id="79"/>
+      <w:bookmarkEnd w:id="81"/>
     </w:p>
-    <w:bookmarkStart w:id="157" w:name="refs"/>
-    <w:bookmarkStart w:id="83" w:name="ref-AQa9Tn4j"/>
+    <w:bookmarkStart w:id="160" w:name="refs"/>
+    <w:bookmarkStart w:id="85" w:name="ref-AQa9Tn4j"/>
     <w:p>
       <w:pPr>
         <w:pStyle w:val="Bibliography"/>
@@ -10671,7 +10841,7 @@
       <w:r>
         <w:t xml:space="preserve"> </w:t>
       </w:r>
-      <w:hyperlink r:id="rId80">
+      <w:hyperlink r:id="rId82">
         <w:r>
           <w:rPr>
             <w:rStyle w:val="Hyperlink"/>
@@ -10691,7 +10861,7 @@
       <w:r>
         <w:t xml:space="preserve"> </w:t>
       </w:r>
-      <w:hyperlink r:id="rId81">
+      <w:hyperlink r:id="rId83">
         <w:r>
           <w:rPr>
             <w:rStyle w:val="Hyperlink"/>
@@ -10708,7 +10878,7 @@
       <w:r>
         <w:t xml:space="preserve"> </w:t>
       </w:r>
-      <w:hyperlink r:id="rId82">
+      <w:hyperlink r:id="rId84">
         <w:r>
           <w:rPr>
             <w:rStyle w:val="Hyperlink"/>
@@ -10717,8 +10887,8 @@
         </w:r>
       </w:hyperlink>
     </w:p>
-    <w:bookmarkEnd w:id="83"/>
-    <w:bookmarkStart w:id="86" w:name="ref-NS5uCsyk"/>
+    <w:bookmarkEnd w:id="85"/>
+    <w:bookmarkStart w:id="88" w:name="ref-NS5uCsyk"/>
     <w:p>
       <w:pPr>
         <w:pStyle w:val="Bibliography"/>
@@ -10762,7 +10932,7 @@
       <w:r>
         <w:t xml:space="preserve"> </w:t>
       </w:r>
-      <w:hyperlink r:id="rId84">
+      <w:hyperlink r:id="rId86">
         <w:r>
           <w:rPr>
             <w:rStyle w:val="Hyperlink"/>
@@ -10782,7 +10952,7 @@
       <w:r>
         <w:t xml:space="preserve"> </w:t>
       </w:r>
-      <w:hyperlink r:id="rId85">
+      <w:hyperlink r:id="rId87">
         <w:r>
           <w:rPr>
             <w:rStyle w:val="Hyperlink"/>
@@ -10791,8 +10961,8 @@
         </w:r>
       </w:hyperlink>
     </w:p>
-    <w:bookmarkEnd w:id="86"/>
-    <w:bookmarkStart w:id="88" w:name="ref-eD3kpkYB"/>
+    <w:bookmarkEnd w:id="88"/>
+    <w:bookmarkStart w:id="90" w:name="ref-eD3kpkYB"/>
     <w:p>
       <w:pPr>
         <w:pStyle w:val="Bibliography"/>
@@ -10836,7 +11006,7 @@
       <w:r>
         <w:t xml:space="preserve"> </w:t>
       </w:r>
-      <w:hyperlink r:id="rId87">
+      <w:hyperlink r:id="rId89">
         <w:r>
           <w:rPr>
             <w:rStyle w:val="Hyperlink"/>
@@ -10845,8 +11015,8 @@
         </w:r>
       </w:hyperlink>
     </w:p>
-    <w:bookmarkEnd w:id="88"/>
-    <w:bookmarkStart w:id="90" w:name="ref-13NOJLbvF"/>
+    <w:bookmarkEnd w:id="90"/>
+    <w:bookmarkStart w:id="92" w:name="ref-13NOJLbvF"/>
     <w:p>
       <w:pPr>
         <w:pStyle w:val="Bibliography"/>
@@ -10890,7 +11060,7 @@
       <w:r>
         <w:t xml:space="preserve"> </w:t>
       </w:r>
-      <w:hyperlink r:id="rId89">
+      <w:hyperlink r:id="rId91">
         <w:r>
           <w:rPr>
             <w:rStyle w:val="Hyperlink"/>
@@ -10910,7 +11080,7 @@
       <w:r>
         <w:t xml:space="preserve"> </w:t>
       </w:r>
-      <w:hyperlink r:id="rId89">
+      <w:hyperlink r:id="rId91">
         <w:r>
           <w:rPr>
             <w:rStyle w:val="Hyperlink"/>
@@ -10919,8 +11089,8 @@
         </w:r>
       </w:hyperlink>
     </w:p>
-    <w:bookmarkEnd w:id="90"/>
-    <w:bookmarkStart w:id="93" w:name="ref-MZ9hlNya"/>
+    <w:bookmarkEnd w:id="92"/>
+    <w:bookmarkStart w:id="95" w:name="ref-MZ9hlNya"/>
     <w:p>
       <w:pPr>
         <w:pStyle w:val="Bibliography"/>
@@ -10955,7 +11125,7 @@
       <w:r>
         <w:t xml:space="preserve"> </w:t>
       </w:r>
-      <w:hyperlink r:id="rId91">
+      <w:hyperlink r:id="rId93">
         <w:r>
           <w:rPr>
             <w:rStyle w:val="Hyperlink"/>
@@ -10975,7 +11145,7 @@
       <w:r>
         <w:t xml:space="preserve"> </w:t>
       </w:r>
-      <w:hyperlink r:id="rId92">
+      <w:hyperlink r:id="rId94">
         <w:r>
           <w:rPr>
             <w:rStyle w:val="Hyperlink"/>
@@ -10984,8 +11154,8 @@
         </w:r>
       </w:hyperlink>
     </w:p>
-    <w:bookmarkEnd w:id="93"/>
-    <w:bookmarkStart w:id="96" w:name="ref-1G9pdnarW"/>
+    <w:bookmarkEnd w:id="95"/>
+    <w:bookmarkStart w:id="98" w:name="ref-1G9pdnarW"/>
     <w:p>
       <w:pPr>
         <w:pStyle w:val="Bibliography"/>
@@ -11029,7 +11199,7 @@
       <w:r>
         <w:t xml:space="preserve"> </w:t>
       </w:r>
-      <w:hyperlink r:id="rId94">
+      <w:hyperlink r:id="rId96">
         <w:r>
           <w:rPr>
             <w:rStyle w:val="Hyperlink"/>
@@ -11049,7 +11219,7 @@
       <w:r>
         <w:t xml:space="preserve"> </w:t>
       </w:r>
-      <w:hyperlink r:id="rId95">
+      <w:hyperlink r:id="rId97">
         <w:r>
           <w:rPr>
             <w:rStyle w:val="Hyperlink"/>
@@ -11058,8 +11228,8 @@
         </w:r>
       </w:hyperlink>
     </w:p>
-    <w:bookmarkEnd w:id="96"/>
-    <w:bookmarkStart w:id="100" w:name="ref-P4ttAUpf"/>
+    <w:bookmarkEnd w:id="98"/>
+    <w:bookmarkStart w:id="102" w:name="ref-P4ttAUpf"/>
     <w:p>
       <w:pPr>
         <w:pStyle w:val="Bibliography"/>
@@ -11103,7 +11273,7 @@
       <w:r>
         <w:t xml:space="preserve"> </w:t>
       </w:r>
-      <w:hyperlink r:id="rId97">
+      <w:hyperlink r:id="rId99">
         <w:r>
           <w:rPr>
             <w:rStyle w:val="Hyperlink"/>
@@ -11123,7 +11293,7 @@
       <w:r>
         <w:t xml:space="preserve"> </w:t>
       </w:r>
-      <w:hyperlink r:id="rId98">
+      <w:hyperlink r:id="rId100">
         <w:r>
           <w:rPr>
             <w:rStyle w:val="Hyperlink"/>
@@ -11140,7 +11310,7 @@
       <w:r>
         <w:t xml:space="preserve"> </w:t>
       </w:r>
-      <w:hyperlink r:id="rId99">
+      <w:hyperlink r:id="rId101">
         <w:r>
           <w:rPr>
             <w:rStyle w:val="Hyperlink"/>
@@ -11149,8 +11319,8 @@
         </w:r>
       </w:hyperlink>
     </w:p>
-    <w:bookmarkEnd w:id="100"/>
-    <w:bookmarkStart w:id="103" w:name="ref-1BWm60ySL"/>
+    <w:bookmarkEnd w:id="102"/>
+    <w:bookmarkStart w:id="105" w:name="ref-1BWm60ySL"/>
     <w:p>
       <w:pPr>
         <w:pStyle w:val="Bibliography"/>
@@ -11219,7 +11389,7 @@
       <w:r>
         <w:t xml:space="preserve"> </w:t>
       </w:r>
-      <w:hyperlink r:id="rId101">
+      <w:hyperlink r:id="rId103">
         <w:r>
           <w:rPr>
             <w:rStyle w:val="Hyperlink"/>
@@ -11239,7 +11409,7 @@
       <w:r>
         <w:t xml:space="preserve"> </w:t>
       </w:r>
-      <w:hyperlink r:id="rId102">
+      <w:hyperlink r:id="rId104">
         <w:r>
           <w:rPr>
             <w:rStyle w:val="Hyperlink"/>
@@ -11248,8 +11418,8 @@
         </w:r>
       </w:hyperlink>
     </w:p>
-    <w:bookmarkEnd w:id="103"/>
-    <w:bookmarkStart w:id="106" w:name="ref-11wSWLa1D"/>
+    <w:bookmarkEnd w:id="105"/>
+    <w:bookmarkStart w:id="108" w:name="ref-11wSWLa1D"/>
     <w:p>
       <w:pPr>
         <w:pStyle w:val="Bibliography"/>
@@ -11302,7 +11472,7 @@
       <w:r>
         <w:t xml:space="preserve"> </w:t>
       </w:r>
-      <w:hyperlink r:id="rId104">
+      <w:hyperlink r:id="rId106">
         <w:r>
           <w:rPr>
             <w:rStyle w:val="Hyperlink"/>
@@ -11319,7 +11489,7 @@
       <w:r>
         <w:t xml:space="preserve"> </w:t>
       </w:r>
-      <w:hyperlink r:id="rId105">
+      <w:hyperlink r:id="rId107">
         <w:r>
           <w:rPr>
             <w:rStyle w:val="Hyperlink"/>
@@ -11328,8 +11498,8 @@
         </w:r>
       </w:hyperlink>
     </w:p>
-    <w:bookmarkEnd w:id="106"/>
-    <w:bookmarkStart w:id="108" w:name="ref-lEVhhIPK"/>
+    <w:bookmarkEnd w:id="108"/>
+    <w:bookmarkStart w:id="110" w:name="ref-lEVhhIPK"/>
     <w:p>
       <w:pPr>
         <w:pStyle w:val="Bibliography"/>
@@ -11373,7 +11543,7 @@
       <w:r>
         <w:t xml:space="preserve"> </w:t>
       </w:r>
-      <w:hyperlink r:id="rId107">
+      <w:hyperlink r:id="rId109">
         <w:r>
           <w:rPr>
             <w:rStyle w:val="Hyperlink"/>
@@ -11382,8 +11552,8 @@
         </w:r>
       </w:hyperlink>
     </w:p>
-    <w:bookmarkEnd w:id="108"/>
-    <w:bookmarkStart w:id="111" w:name="ref-OLBXS56Z"/>
+    <w:bookmarkEnd w:id="110"/>
+    <w:bookmarkStart w:id="113" w:name="ref-OLBXS56Z"/>
     <w:p>
       <w:pPr>
         <w:pStyle w:val="Bibliography"/>
@@ -11440,7 +11610,7 @@
       <w:r>
         <w:t xml:space="preserve"> </w:t>
       </w:r>
-      <w:hyperlink r:id="rId109">
+      <w:hyperlink r:id="rId111">
         <w:r>
           <w:rPr>
             <w:rStyle w:val="Hyperlink"/>
@@ -11460,7 +11630,7 @@
       <w:r>
         <w:t xml:space="preserve"> </w:t>
       </w:r>
-      <w:hyperlink r:id="rId110">
+      <w:hyperlink r:id="rId112">
         <w:r>
           <w:rPr>
             <w:rStyle w:val="Hyperlink"/>
@@ -11469,8 +11639,8 @@
         </w:r>
       </w:hyperlink>
     </w:p>
-    <w:bookmarkEnd w:id="111"/>
-    <w:bookmarkStart w:id="116" w:name="ref-X3tnQO3i"/>
+    <w:bookmarkEnd w:id="113"/>
+    <w:bookmarkStart w:id="118" w:name="ref-X3tnQO3i"/>
     <w:p>
       <w:pPr>
         <w:pStyle w:val="Bibliography"/>
@@ -11514,7 +11684,7 @@
       <w:r>
         <w:t xml:space="preserve"> </w:t>
       </w:r>
-      <w:hyperlink r:id="rId112">
+      <w:hyperlink r:id="rId114">
         <w:r>
           <w:rPr>
             <w:rStyle w:val="Hyperlink"/>
@@ -11534,7 +11704,7 @@
       <w:r>
         <w:t xml:space="preserve"> </w:t>
       </w:r>
-      <w:hyperlink r:id="rId113">
+      <w:hyperlink r:id="rId115">
         <w:r>
           <w:rPr>
             <w:rStyle w:val="Hyperlink"/>
@@ -11551,7 +11721,7 @@
       <w:r>
         <w:t xml:space="preserve"> </w:t>
       </w:r>
-      <w:hyperlink r:id="rId114">
+      <w:hyperlink r:id="rId116">
         <w:r>
           <w:rPr>
             <w:rStyle w:val="Hyperlink"/>
@@ -11568,7 +11738,7 @@
       <w:r>
         <w:t xml:space="preserve"> </w:t>
       </w:r>
-      <w:hyperlink r:id="rId115">
+      <w:hyperlink r:id="rId117">
         <w:r>
           <w:rPr>
             <w:rStyle w:val="Hyperlink"/>
@@ -11577,8 +11747,8 @@
         </w:r>
       </w:hyperlink>
     </w:p>
-    <w:bookmarkEnd w:id="116"/>
-    <w:bookmarkStart w:id="118" w:name="ref-QoRg40jU"/>
+    <w:bookmarkEnd w:id="118"/>
+    <w:bookmarkStart w:id="120" w:name="ref-QoRg40jU"/>
     <w:p>
       <w:pPr>
         <w:pStyle w:val="Bibliography"/>
@@ -11631,7 +11801,7 @@
       <w:r>
         <w:t xml:space="preserve"> </w:t>
       </w:r>
-      <w:hyperlink r:id="rId117">
+      <w:hyperlink r:id="rId119">
         <w:r>
           <w:rPr>
             <w:rStyle w:val="Hyperlink"/>
@@ -11640,8 +11810,8 @@
         </w:r>
       </w:hyperlink>
     </w:p>
-    <w:bookmarkEnd w:id="118"/>
-    <w:bookmarkStart w:id="120" w:name="ref-CToe6ZKY"/>
+    <w:bookmarkEnd w:id="120"/>
+    <w:bookmarkStart w:id="123" w:name="ref-CToe6ZKY"/>
     <w:p>
       <w:pPr>
         <w:pStyle w:val="Bibliography"/>
@@ -11680,17 +11850,17 @@
         <w:t xml:space="preserve"> </w:t>
       </w:r>
       <w:r>
-        <w:t xml:space="preserve">(2009-06-01)</w:t>
-      </w:r>
-      <w:r>
-        <w:t xml:space="preserve"> </w:t>
-      </w:r>
-      <w:hyperlink r:id="rId119">
+        <w:t xml:space="preserve">(2009-06)</w:t>
+      </w:r>
+      <w:r>
+        <w:t xml:space="preserve"> </w:t>
+      </w:r>
+      <w:hyperlink r:id="rId121">
         <w:r>
           <w:rPr>
             <w:rStyle w:val="Hyperlink"/>
           </w:rPr>
-          <w:t xml:space="preserve">https://doi.org/10.1093/nar/gkp159</w:t>
+          <w:t xml:space="preserve">https://academic.oup.com/nar/article-lookup/doi/10.1093/nar/gkp159</w:t>
         </w:r>
       </w:hyperlink>
       <w:r>
@@ -11705,7 +11875,7 @@
       <w:r>
         <w:t xml:space="preserve"> </w:t>
       </w:r>
-      <w:hyperlink r:id="rId119">
+      <w:hyperlink r:id="rId122">
         <w:r>
           <w:rPr>
             <w:rStyle w:val="Hyperlink"/>
@@ -11714,8 +11884,8 @@
         </w:r>
       </w:hyperlink>
     </w:p>
-    <w:bookmarkEnd w:id="120"/>
-    <w:bookmarkStart w:id="123" w:name="ref-9kFCN7oR"/>
+    <w:bookmarkEnd w:id="123"/>
+    <w:bookmarkStart w:id="126" w:name="ref-9kFCN7oR"/>
     <w:p>
       <w:pPr>
         <w:pStyle w:val="Bibliography"/>
@@ -11759,7 +11929,7 @@
       <w:r>
         <w:t xml:space="preserve"> </w:t>
       </w:r>
-      <w:hyperlink r:id="rId121">
+      <w:hyperlink r:id="rId124">
         <w:r>
           <w:rPr>
             <w:rStyle w:val="Hyperlink"/>
@@ -11779,7 +11949,7 @@
       <w:r>
         <w:t xml:space="preserve"> </w:t>
       </w:r>
-      <w:hyperlink r:id="rId122">
+      <w:hyperlink r:id="rId125">
         <w:r>
           <w:rPr>
             <w:rStyle w:val="Hyperlink"/>
@@ -11788,8 +11958,8 @@
         </w:r>
       </w:hyperlink>
     </w:p>
-    <w:bookmarkEnd w:id="123"/>
-    <w:bookmarkStart w:id="126" w:name="ref-ACt53Sow"/>
+    <w:bookmarkEnd w:id="126"/>
+    <w:bookmarkStart w:id="129" w:name="ref-ACt53Sow"/>
     <w:p>
       <w:pPr>
         <w:pStyle w:val="Bibliography"/>
@@ -11846,7 +12016,7 @@
       <w:r>
         <w:t xml:space="preserve"> </w:t>
       </w:r>
-      <w:hyperlink r:id="rId124">
+      <w:hyperlink r:id="rId127">
         <w:r>
           <w:rPr>
             <w:rStyle w:val="Hyperlink"/>
@@ -11866,7 +12036,7 @@
       <w:r>
         <w:t xml:space="preserve"> </w:t>
       </w:r>
-      <w:hyperlink r:id="rId125">
+      <w:hyperlink r:id="rId128">
         <w:r>
           <w:rPr>
             <w:rStyle w:val="Hyperlink"/>
@@ -11875,8 +12045,8 @@
         </w:r>
       </w:hyperlink>
     </w:p>
-    <w:bookmarkEnd w:id="126"/>
-    <w:bookmarkStart w:id="129" w:name="ref-uH8TFQKI"/>
+    <w:bookmarkEnd w:id="129"/>
+    <w:bookmarkStart w:id="132" w:name="ref-uH8TFQKI"/>
     <w:p>
       <w:pPr>
         <w:pStyle w:val="Bibliography"/>
@@ -11920,7 +12090,7 @@
       <w:r>
         <w:t xml:space="preserve"> </w:t>
       </w:r>
-      <w:hyperlink r:id="rId127">
+      <w:hyperlink r:id="rId130">
         <w:r>
           <w:rPr>
             <w:rStyle w:val="Hyperlink"/>
@@ -11940,7 +12110,7 @@
       <w:r>
         <w:t xml:space="preserve"> </w:t>
       </w:r>
-      <w:hyperlink r:id="rId128">
+      <w:hyperlink r:id="rId131">
         <w:r>
           <w:rPr>
             <w:rStyle w:val="Hyperlink"/>
@@ -11949,8 +12119,8 @@
         </w:r>
       </w:hyperlink>
     </w:p>
-    <w:bookmarkEnd w:id="129"/>
-    <w:bookmarkStart w:id="132" w:name="ref-sVvw7Kko"/>
+    <w:bookmarkEnd w:id="132"/>
+    <w:bookmarkStart w:id="135" w:name="ref-sVvw7Kko"/>
     <w:p>
       <w:pPr>
         <w:pStyle w:val="Bibliography"/>
@@ -11994,7 +12164,7 @@
       <w:r>
         <w:t xml:space="preserve"> </w:t>
       </w:r>
-      <w:hyperlink r:id="rId130">
+      <w:hyperlink r:id="rId133">
         <w:r>
           <w:rPr>
             <w:rStyle w:val="Hyperlink"/>
@@ -12014,7 +12184,7 @@
       <w:r>
         <w:t xml:space="preserve"> </w:t>
       </w:r>
-      <w:hyperlink r:id="rId131">
+      <w:hyperlink r:id="rId134">
         <w:r>
           <w:rPr>
             <w:rStyle w:val="Hyperlink"/>
@@ -12023,8 +12193,8 @@
         </w:r>
       </w:hyperlink>
     </w:p>
-    <w:bookmarkEnd w:id="132"/>
-    <w:bookmarkStart w:id="134" w:name="ref-6YubepsW"/>
+    <w:bookmarkEnd w:id="135"/>
+    <w:bookmarkStart w:id="137" w:name="ref-6YubepsW"/>
     <w:p>
       <w:pPr>
         <w:pStyle w:val="Bibliography"/>
@@ -12068,7 +12238,7 @@
       <w:r>
         <w:t xml:space="preserve"> </w:t>
       </w:r>
-      <w:hyperlink r:id="rId133">
+      <w:hyperlink r:id="rId136">
         <w:r>
           <w:rPr>
             <w:rStyle w:val="Hyperlink"/>
@@ -12088,7 +12258,7 @@
       <w:r>
         <w:t xml:space="preserve"> </w:t>
       </w:r>
-      <w:hyperlink r:id="rId133">
+      <w:hyperlink r:id="rId136">
         <w:r>
           <w:rPr>
             <w:rStyle w:val="Hyperlink"/>
@@ -12097,8 +12267,8 @@
         </w:r>
       </w:hyperlink>
     </w:p>
-    <w:bookmarkEnd w:id="134"/>
-    <w:bookmarkStart w:id="136" w:name="ref-puYDXtJ9"/>
+    <w:bookmarkEnd w:id="137"/>
+    <w:bookmarkStart w:id="139" w:name="ref-puYDXtJ9"/>
     <w:p>
       <w:pPr>
         <w:pStyle w:val="Bibliography"/>
@@ -12133,7 +12303,7 @@
       <w:r>
         <w:t xml:space="preserve"> </w:t>
       </w:r>
-      <w:hyperlink r:id="rId135">
+      <w:hyperlink r:id="rId138">
         <w:r>
           <w:rPr>
             <w:rStyle w:val="Hyperlink"/>
@@ -12142,8 +12312,8 @@
         </w:r>
       </w:hyperlink>
     </w:p>
-    <w:bookmarkEnd w:id="136"/>
-    <w:bookmarkStart w:id="139" w:name="ref-17yD9OrGW"/>
+    <w:bookmarkEnd w:id="139"/>
+    <w:bookmarkStart w:id="142" w:name="ref-17yD9OrGW"/>
     <w:p>
       <w:pPr>
         <w:pStyle w:val="Bibliography"/>
@@ -12187,7 +12357,7 @@
       <w:r>
         <w:t xml:space="preserve"> </w:t>
       </w:r>
-      <w:hyperlink r:id="rId137">
+      <w:hyperlink r:id="rId140">
         <w:r>
           <w:rPr>
             <w:rStyle w:val="Hyperlink"/>
@@ -12207,7 +12377,7 @@
       <w:r>
         <w:t xml:space="preserve"> </w:t>
       </w:r>
-      <w:hyperlink r:id="rId138">
+      <w:hyperlink r:id="rId141">
         <w:r>
           <w:rPr>
             <w:rStyle w:val="Hyperlink"/>
@@ -12216,8 +12386,8 @@
         </w:r>
       </w:hyperlink>
     </w:p>
-    <w:bookmarkEnd w:id="139"/>
-    <w:bookmarkStart w:id="141" w:name="ref-1DR126iIZ"/>
+    <w:bookmarkEnd w:id="142"/>
+    <w:bookmarkStart w:id="144" w:name="ref-1DR126iIZ"/>
     <w:p>
       <w:pPr>
         <w:pStyle w:val="Bibliography"/>
@@ -12252,7 +12422,7 @@
       <w:r>
         <w:t xml:space="preserve"> </w:t>
       </w:r>
-      <w:hyperlink r:id="rId140">
+      <w:hyperlink r:id="rId143">
         <w:r>
           <w:rPr>
             <w:rStyle w:val="Hyperlink"/>
@@ -12261,8 +12431,8 @@
         </w:r>
       </w:hyperlink>
     </w:p>
-    <w:bookmarkEnd w:id="141"/>
-    <w:bookmarkStart w:id="144" w:name="ref-QZIPWLUx"/>
+    <w:bookmarkEnd w:id="144"/>
+    <w:bookmarkStart w:id="147" w:name="ref-QZIPWLUx"/>
     <w:p>
       <w:pPr>
         <w:pStyle w:val="Bibliography"/>
@@ -12306,7 +12476,7 @@
       <w:r>
         <w:t xml:space="preserve"> </w:t>
       </w:r>
-      <w:hyperlink r:id="rId142">
+      <w:hyperlink r:id="rId145">
         <w:r>
           <w:rPr>
             <w:rStyle w:val="Hyperlink"/>
@@ -12326,7 +12496,7 @@
       <w:r>
         <w:t xml:space="preserve"> </w:t>
       </w:r>
-      <w:hyperlink r:id="rId143">
+      <w:hyperlink r:id="rId146">
         <w:r>
           <w:rPr>
             <w:rStyle w:val="Hyperlink"/>
@@ -12335,8 +12505,8 @@
         </w:r>
       </w:hyperlink>
     </w:p>
-    <w:bookmarkEnd w:id="144"/>
-    <w:bookmarkStart w:id="147" w:name="ref-mkkgRhHT"/>
+    <w:bookmarkEnd w:id="147"/>
+    <w:bookmarkStart w:id="150" w:name="ref-mkkgRhHT"/>
     <w:p>
       <w:pPr>
         <w:pStyle w:val="Bibliography"/>
@@ -12380,7 +12550,7 @@
       <w:r>
         <w:t xml:space="preserve"> </w:t>
       </w:r>
-      <w:hyperlink r:id="rId145">
+      <w:hyperlink r:id="rId148">
         <w:r>
           <w:rPr>
             <w:rStyle w:val="Hyperlink"/>
@@ -12400,7 +12570,7 @@
       <w:r>
         <w:t xml:space="preserve"> </w:t>
       </w:r>
-      <w:hyperlink r:id="rId146">
+      <w:hyperlink r:id="rId149">
         <w:r>
           <w:rPr>
             <w:rStyle w:val="Hyperlink"/>
@@ -12409,8 +12579,8 @@
         </w:r>
       </w:hyperlink>
     </w:p>
-    <w:bookmarkEnd w:id="147"/>
-    <w:bookmarkStart w:id="150" w:name="ref-12SvE6y3A"/>
+    <w:bookmarkEnd w:id="150"/>
+    <w:bookmarkStart w:id="153" w:name="ref-12SvE6y3A"/>
     <w:p>
       <w:pPr>
         <w:pStyle w:val="Bibliography"/>
@@ -12454,7 +12624,7 @@
       <w:r>
         <w:t xml:space="preserve"> </w:t>
       </w:r>
-      <w:hyperlink r:id="rId148">
+      <w:hyperlink r:id="rId151">
         <w:r>
           <w:rPr>
             <w:rStyle w:val="Hyperlink"/>
@@ -12474,7 +12644,7 @@
       <w:r>
         <w:t xml:space="preserve"> </w:t>
       </w:r>
-      <w:hyperlink r:id="rId149">
+      <w:hyperlink r:id="rId152">
         <w:r>
           <w:rPr>
             <w:rStyle w:val="Hyperlink"/>
@@ -12483,8 +12653,8 @@
         </w:r>
       </w:hyperlink>
     </w:p>
-    <w:bookmarkEnd w:id="150"/>
-    <w:bookmarkStart w:id="153" w:name="ref-ONhNS9aO"/>
+    <w:bookmarkEnd w:id="153"/>
+    <w:bookmarkStart w:id="156" w:name="ref-ONhNS9aO"/>
     <w:p>
       <w:pPr>
         <w:pStyle w:val="Bibliography"/>
@@ -12541,7 +12711,7 @@
       <w:r>
         <w:t xml:space="preserve"> </w:t>
       </w:r>
-      <w:hyperlink r:id="rId151">
+      <w:hyperlink r:id="rId154">
         <w:r>
           <w:rPr>
             <w:rStyle w:val="Hyperlink"/>
@@ -12561,7 +12731,7 @@
       <w:r>
         <w:t xml:space="preserve"> </w:t>
       </w:r>
-      <w:hyperlink r:id="rId152">
+      <w:hyperlink r:id="rId155">
         <w:r>
           <w:rPr>
             <w:rStyle w:val="Hyperlink"/>
@@ -12570,8 +12740,8 @@
         </w:r>
       </w:hyperlink>
     </w:p>
-    <w:bookmarkEnd w:id="153"/>
-    <w:bookmarkStart w:id="156" w:name="ref-1CPIgshmC"/>
+    <w:bookmarkEnd w:id="156"/>
+    <w:bookmarkStart w:id="159" w:name="ref-1CPIgshmC"/>
     <w:p>
       <w:pPr>
         <w:pStyle w:val="Bibliography"/>
@@ -12615,7 +12785,7 @@
       <w:r>
         <w:t xml:space="preserve"> </w:t>
       </w:r>
-      <w:hyperlink r:id="rId154">
+      <w:hyperlink r:id="rId157">
         <w:r>
           <w:rPr>
             <w:rStyle w:val="Hyperlink"/>
@@ -12635,7 +12805,7 @@
       <w:r>
         <w:t xml:space="preserve"> </w:t>
       </w:r>
-      <w:hyperlink r:id="rId155">
+      <w:hyperlink r:id="rId158">
         <w:r>
           <w:rPr>
             <w:rStyle w:val="Hyperlink"/>
@@ -12644,27 +12814,27 @@
         </w:r>
       </w:hyperlink>
     </w:p>
-    <w:bookmarkEnd w:id="156"/>
-    <w:bookmarkEnd w:id="157"/>
+    <w:bookmarkEnd w:id="159"/>
+    <w:bookmarkEnd w:id="160"/>
     <w:p>
       <w:pPr>
         <w:pStyle w:val="Heading2"/>
       </w:pPr>
-      <w:bookmarkStart w:id="158" w:name="appendix"/>
+      <w:bookmarkStart w:id="161" w:name="appendix"/>
       <w:r>
         <w:t xml:space="preserve">Appendix</w:t>
       </w:r>
-      <w:bookmarkEnd w:id="158"/>
+      <w:bookmarkEnd w:id="161"/>
     </w:p>
     <w:p>
       <w:pPr>
         <w:pStyle w:val="Heading3"/>
       </w:pPr>
-      <w:bookmarkStart w:id="159" w:name="plague-detection-1"/>
+      <w:bookmarkStart w:id="162" w:name="plague-detection-1"/>
       <w:r>
         <w:t xml:space="preserve">Plague Detection</w:t>
       </w:r>
-      <w:bookmarkEnd w:id="159"/>
+      <w:bookmarkEnd w:id="162"/>
     </w:p>
     <w:bookmarkStart w:id="0" w:name="tbl:false_positive_summary"/>
     <w:p>
@@ -13539,11 +13709,11 @@
       <w:pPr>
         <w:pStyle w:val="Heading3"/>
       </w:pPr>
-      <w:bookmarkStart w:id="160" w:name="comparative-genomes-1"/>
+      <w:bookmarkStart w:id="163" w:name="comparative-genomes-1"/>
       <w:r>
         <w:t xml:space="preserve">Comparative Genomes</w:t>
       </w:r>
-      <w:bookmarkEnd w:id="160"/>
+      <w:bookmarkEnd w:id="163"/>
     </w:p>
     <w:bookmarkStart w:id="0" w:name="tbl:genome_second_pandemic"/>
     <w:p>
@@ -16678,18 +16848,18 @@
       <w:pPr>
         <w:pStyle w:val="Heading3"/>
       </w:pPr>
-      <w:bookmarkStart w:id="161" w:name="phylogeny-2"/>
+      <w:bookmarkStart w:id="164" w:name="phylogeny-2"/>
       <w:r>
         <w:t xml:space="preserve">Phylogeny</w:t>
       </w:r>
-      <w:bookmarkEnd w:id="161"/>
+      <w:bookmarkEnd w:id="164"/>
     </w:p>
     <w:bookmarkStart w:id="0" w:name="fig:1.PRE_divtree"/>
     <w:p>
       <w:pPr>
         <w:pStyle w:val="CaptionedFigure"/>
       </w:pPr>
-      <w:bookmarkStart w:id="163" w:name="fig:1.PRE_divtree"/>
+      <w:bookmarkStart w:id="166" w:name="fig:1.PRE_divtree"/>
       <w:r>
         <w:drawing>
           <wp:inline>
@@ -16706,7 +16876,7 @@
                     </pic:cNvPicPr>
                   </pic:nvPicPr>
                   <pic:blipFill>
-                    <a:blip r:embed="rId162"/>
+                    <a:blip r:embed="rId165"/>
                     <a:stretch>
                       <a:fillRect/>
                     </a:stretch>
@@ -16732,7 +16902,7 @@
           </wp:inline>
         </w:drawing>
       </w:r>
-      <w:bookmarkEnd w:id="163"/>
+      <w:bookmarkEnd w:id="166"/>
     </w:p>
     <w:p>
       <w:pPr>
@@ -16747,18 +16917,18 @@
       <w:pPr>
         <w:pStyle w:val="Heading3"/>
       </w:pPr>
-      <w:bookmarkStart w:id="164" w:name="phylodynamics-1"/>
+      <w:bookmarkStart w:id="167" w:name="phylodynamics-1"/>
       <w:r>
         <w:t xml:space="preserve">Phylodynamics</w:t>
       </w:r>
-      <w:bookmarkEnd w:id="164"/>
+      <w:bookmarkEnd w:id="167"/>
     </w:p>
     <w:bookmarkStart w:id="0" w:name="fig:SAMEA7313243_45_date"/>
     <w:p>
       <w:pPr>
         <w:pStyle w:val="CaptionedFigure"/>
       </w:pPr>
-      <w:bookmarkStart w:id="166" w:name="fig:SAMEA7313243_45_date"/>
+      <w:bookmarkStart w:id="169" w:name="fig:SAMEA7313243_45_date"/>
       <w:r>
         <w:drawing>
           <wp:inline>
@@ -16775,7 +16945,7 @@
                     </pic:cNvPicPr>
                   </pic:nvPicPr>
                   <pic:blipFill>
-                    <a:blip r:embed="rId165"/>
+                    <a:blip r:embed="rId168"/>
                     <a:stretch>
                       <a:fillRect/>
                     </a:stretch>
@@ -16801,7 +16971,7 @@
           </wp:inline>
         </w:drawing>
       </w:r>
-      <w:bookmarkEnd w:id="166"/>
+      <w:bookmarkEnd w:id="169"/>
     </w:p>
     <w:p>
       <w:pPr>
@@ -18916,7 +19086,7 @@
       <w:pPr>
         <w:pStyle w:val="Heading3"/>
       </w:pPr>
-      <w:bookmarkStart w:id="167" w:name="pla-depletion"/>
+      <w:bookmarkStart w:id="170" w:name="pla-depletion"/>
       <w:r>
         <w:rPr>
           <w:i/>
@@ -18929,20 +19099,19 @@
       <w:r>
         <w:t xml:space="preserve">Depletion</w:t>
       </w:r>
-      <w:bookmarkEnd w:id="167"/>
+      <w:bookmarkEnd w:id="170"/>
     </w:p>
-    <w:bookmarkStart w:id="0" w:name="fig:pla_ratio"/>
     <w:p>
       <w:pPr>
-        <w:pStyle w:val="CaptionedFigure"/>
-      </w:pPr>
-      <w:bookmarkStart w:id="169" w:name="fig:pla_ratio"/>
+        <w:pStyle w:val="FirstParagraph"/>
+      </w:pPr>
+      <w:bookmarkStart w:id="172" w:name="fig:pla_ratio"/>
       <w:r>
         <w:drawing>
           <wp:inline>
             <wp:extent cx="4140072" cy="3510560"/>
             <wp:effectExtent b="0" l="0" r="0" t="0"/>
-            <wp:docPr descr="Figure 13: Relative Depletion of the plasminogen activator (pla) virulence factor on the Second Pandemic phylogeny." title="" id="1" name="Picture"/>
+            <wp:docPr descr="Relative Depletion of the plasminogen activator (pla) virulence factor on the Second Pandemic phylogeny." title="" id="1" name="Picture"/>
             <a:graphic>
               <a:graphicData uri="http://schemas.openxmlformats.org/drawingml/2006/picture">
                 <pic:pic>
@@ -18953,7 +19122,7 @@
                     </pic:cNvPicPr>
                   </pic:nvPicPr>
                   <pic:blipFill>
-                    <a:blip r:embed="rId168"/>
+                    <a:blip r:embed="rId171"/>
                     <a:stretch>
                       <a:fillRect/>
                     </a:stretch>
@@ -18979,26 +19148,186 @@
           </wp:inline>
         </w:drawing>
       </w:r>
-      <w:bookmarkEnd w:id="169"/>
+      <w:bookmarkEnd w:id="172"/>
+      <w:r>
+        <w:t xml:space="preserve"> </w:t>
+      </w:r>
+      <w:r>
+        <w:t xml:space="preserve">## Reviews {.page_break_before}</w:t>
+      </w:r>
     </w:p>
     <w:p>
       <w:pPr>
-        <w:pStyle w:val="ImageCaption"/>
-      </w:pPr>
-      <w:r>
-        <w:t xml:space="preserve">Figure 13: Relative Depletion of the plasminogen activator (</w:t>
+        <w:pStyle w:val="Heading3"/>
+      </w:pPr>
+      <w:bookmarkStart w:id="173" w:name="july-2021"/>
+      <w:r>
+        <w:t xml:space="preserve">July 2021</w:t>
+      </w:r>
+      <w:bookmarkEnd w:id="173"/>
+    </w:p>
+    <w:p>
+      <w:pPr>
+        <w:numPr>
+          <w:ilvl w:val="0"/>
+          <w:numId w:val="1004"/>
+        </w:numPr>
+        <w:pStyle w:val="Compact"/>
+      </w:pPr>
+      <w:r>
+        <w:t xml:space="preserve">Substitute Gottfried reference for Kay Peter Jankrift (2020)</w:t>
+      </w:r>
+      <w:r>
+        <w:t xml:space="preserve"> </w:t>
       </w:r>
       <w:r>
         <w:rPr>
           <w:i/>
         </w:rPr>
-        <w:t xml:space="preserve">pla</w:t>
-      </w:r>
-      <w:r>
-        <w:t xml:space="preserve">) virulence factor on the Second Pandemic phylogeny.</w:t>
+        <w:t xml:space="preserve">In the Face of</w:t>
+      </w:r>
+      <w:r>
+        <w:rPr>
+          <w:i/>
+        </w:rPr>
+        <w:t xml:space="preserve"> </w:t>
+      </w:r>
+      <w:r>
+        <w:rPr>
+          <w:i/>
+        </w:rPr>
+        <w:t xml:space="preserve">“</w:t>
+      </w:r>
+      <w:r>
+        <w:rPr>
+          <w:i/>
+        </w:rPr>
+        <w:t xml:space="preserve">Pestilence</w:t>
+      </w:r>
+      <w:r>
+        <w:rPr>
+          <w:i/>
+        </w:rPr>
+        <w:t xml:space="preserve">”</w:t>
+      </w:r>
+      <w:r>
+        <w:rPr>
+          <w:i/>
+        </w:rPr>
+        <w:t xml:space="preserve">: Epidemics in Westphalian and Rhenish cities (1349-1600)</w:t>
+      </w:r>
+      <w:r>
+        <w:t xml:space="preserve">, Chapter 3,</w:t>
+      </w:r>
+      <w:r>
+        <w:t xml:space="preserve"> </w:t>
+      </w:r>
+      <w:r>
+        <w:rPr>
+          <w:i/>
+        </w:rPr>
+        <w:t xml:space="preserve">Epidemiological factors: a comparison of urban areas of activity between the Lower Rhine and Weser</w:t>
+      </w:r>
+      <w:r>
+        <w:t xml:space="preserve">. An authoritative geography of the Baltic-Alpine axis of plague dissemination.</w:t>
       </w:r>
     </w:p>
-    <w:bookmarkEnd w:id="0"/>
+    <w:p>
+      <w:pPr>
+        <w:numPr>
+          <w:ilvl w:val="0"/>
+          <w:numId w:val="1004"/>
+        </w:numPr>
+        <w:pStyle w:val="Compact"/>
+      </w:pPr>
+      <w:r>
+        <w:t xml:space="preserve">Add the priors used for BETS.</w:t>
+      </w:r>
+    </w:p>
+    <w:p>
+      <w:pPr>
+        <w:numPr>
+          <w:ilvl w:val="0"/>
+          <w:numId w:val="1004"/>
+        </w:numPr>
+        <w:pStyle w:val="Compact"/>
+      </w:pPr>
+      <w:r>
+        <w:t xml:space="preserve">A little more on the rationale behind choosing the 40 other samples to nest the new samples in phylogenetically.</w:t>
+      </w:r>
+    </w:p>
+    <w:p>
+      <w:pPr>
+        <w:numPr>
+          <w:ilvl w:val="0"/>
+          <w:numId w:val="1004"/>
+        </w:numPr>
+        <w:pStyle w:val="Compact"/>
+      </w:pPr>
+      <w:r>
+        <w:t xml:space="preserve">How many informative sites overall did you have in your alignment? How many are included in your newer samples? How many sites corresponds to</w:t>
+      </w:r>
+      <w:r>
+        <w:t xml:space="preserve"> </w:t>
+      </w:r>
+      <w:r>
+        <w:t xml:space="preserve">‘</w:t>
+      </w:r>
+      <w:r>
+        <w:t xml:space="preserve">high coverage</w:t>
+      </w:r>
+      <w:r>
+        <w:t xml:space="preserve">’</w:t>
+      </w:r>
+      <w:r>
+        <w:t xml:space="preserve"> </w:t>
+      </w:r>
+      <w:r>
+        <w:t xml:space="preserve">too? I see &gt;=3x mean depth, but what are the error bars?</w:t>
+      </w:r>
+    </w:p>
+    <w:p>
+      <w:pPr>
+        <w:numPr>
+          <w:ilvl w:val="0"/>
+          <w:numId w:val="1004"/>
+        </w:numPr>
+        <w:pStyle w:val="Compact"/>
+      </w:pPr>
+      <w:r>
+        <w:t xml:space="preserve">When discussing clustering patterns, refer to how strong the support is.</w:t>
+      </w:r>
+    </w:p>
+    <w:p>
+      <w:pPr>
+        <w:numPr>
+          <w:ilvl w:val="0"/>
+          <w:numId w:val="1004"/>
+        </w:numPr>
+        <w:pStyle w:val="Compact"/>
+      </w:pPr>
+      <w:r>
+        <w:t xml:space="preserve">Clades are monophyletic by definition! So use a different word for non-monophyletic</w:t>
+      </w:r>
+      <w:r>
+        <w:t xml:space="preserve"> </w:t>
+      </w:r>
+      <w:r>
+        <w:t xml:space="preserve">“</w:t>
+      </w:r>
+      <w:r>
+        <w:t xml:space="preserve">groups</w:t>
+      </w:r>
+      <w:r>
+        <w:t xml:space="preserve">”</w:t>
+      </w:r>
+      <w:r>
+        <w:t xml:space="preserve"> </w:t>
+      </w:r>
+      <w:r>
+        <w:t xml:space="preserve">or populations.</w:t>
+      </w:r>
+    </w:p>
     <w:sectPr>
       <w:pgSz w:w="12240" w:h="15840"/>
       <w:pgMar w:top="1440" w:right="1440" w:bottom="1440" w:left="1440" w:header="720" w:footer="720" w:gutter="0"/>
@@ -19710,6 +20039,9 @@
     </w:lvlOverride>
   </w:num>
   <w:num w:numId="1003">
+    <w:abstractNumId w:val="991"/>
+  </w:num>
+  <w:num w:numId="1004">
     <w:abstractNumId w:val="991"/>
   </w:num>
 </w:numbering>

</xml_diff>